<commit_message>
Added requirements to SRS
</commit_message>
<xml_diff>
--- a/documents/SRS.docx
+++ b/documents/SRS.docx
@@ -378,13 +378,14 @@
               <w:snapToGrid w:val="0"/>
             </w:pPr>
             <w:r>
-              <w:t xml:space="preserve">Added </w:t>
+              <w:t>Added Requir</w:t>
             </w:r>
-            <w:proofErr w:type="spellStart"/>
             <w:r>
-              <w:t>Requirments</w:t>
+              <w:t>e</w:t>
             </w:r>
-            <w:proofErr w:type="spellEnd"/>
+            <w:r>
+              <w:t>ments</w:t>
+            </w:r>
           </w:p>
         </w:tc>
         <w:tc>
@@ -898,6 +899,12 @@
                 <w:u w:val="single"/>
               </w:rPr>
             </w:pPr>
+            <w:r>
+              <w:rPr>
+                <w:u w:val="single"/>
+              </w:rPr>
+              <w:t>3/1/2022</w:t>
+            </w:r>
           </w:p>
         </w:tc>
         <w:tc>
@@ -915,6 +922,9 @@
               <w:pStyle w:val="TableText"/>
               <w:snapToGrid w:val="0"/>
             </w:pPr>
+            <w:r>
+              <w:t>1.1.7</w:t>
+            </w:r>
           </w:p>
         </w:tc>
         <w:tc>
@@ -932,6 +942,9 @@
               <w:pStyle w:val="TableText"/>
               <w:snapToGrid w:val="0"/>
             </w:pPr>
+            <w:r>
+              <w:t>Updated requirements</w:t>
+            </w:r>
           </w:p>
         </w:tc>
         <w:tc>
@@ -950,6 +963,14 @@
               <w:pStyle w:val="TableText"/>
               <w:snapToGrid w:val="0"/>
             </w:pPr>
+            <w:r>
+              <w:t xml:space="preserve">Owen </w:t>
+            </w:r>
+            <w:proofErr w:type="spellStart"/>
+            <w:r>
+              <w:t>Casebeer</w:t>
+            </w:r>
+            <w:proofErr w:type="spellEnd"/>
           </w:p>
         </w:tc>
       </w:tr>
@@ -4538,7 +4559,7 @@
         </w:numPr>
       </w:pPr>
       <w:r>
-        <w:t>One-on-one and group chats</w:t>
+        <w:t>Chat rooms consisting of 2 or more users</w:t>
       </w:r>
     </w:p>
     <w:p>
@@ -4966,6 +4987,32 @@
       <w:r>
         <w:t>.</w:t>
       </w:r>
+      <w:bookmarkStart w:id="19" w:name="__RefHeading___Toc19440740"/>
+      <w:bookmarkEnd w:id="19"/>
+    </w:p>
+    <w:p>
+      <w:pPr>
+        <w:ind w:left="1440"/>
+      </w:pPr>
+      <w:r>
+        <w:t>4.1.3 Only supervisors and IT accounts may access the chat logs.</w:t>
+      </w:r>
+    </w:p>
+    <w:p>
+      <w:pPr>
+        <w:ind w:left="1440"/>
+      </w:pPr>
+      <w:r>
+        <w:t xml:space="preserve">4.1.4 Only IT accounts may change user account passwords. </w:t>
+      </w:r>
+    </w:p>
+    <w:p>
+      <w:pPr>
+        <w:ind w:left="1440"/>
+      </w:pPr>
+      <w:r>
+        <w:t>4.1.5 Encryption is not to be used within the system.</w:t>
+      </w:r>
     </w:p>
     <w:p>
       <w:pPr>
@@ -4975,8 +5022,6 @@
           <w:numId w:val="2"/>
         </w:numPr>
       </w:pPr>
-      <w:bookmarkStart w:id="19" w:name="__RefHeading___Toc19440740"/>
-      <w:bookmarkEnd w:id="19"/>
       <w:r>
         <w:t>Environmental Requirements</w:t>
       </w:r>
@@ -5011,10 +5056,17 @@
         <w:ind w:left="1440"/>
       </w:pPr>
       <w:r>
-        <w:t>There are no Performance Requirements for this project</w:t>
-      </w:r>
-    </w:p>
-    <w:p/>
+        <w:t>4.3.1 Message logging must not reduce the performance of the chat system.</w:t>
+      </w:r>
+    </w:p>
+    <w:p>
+      <w:pPr>
+        <w:ind w:left="1440"/>
+      </w:pPr>
+      <w:r>
+        <w:t>4.3.2 Chat rooms must support an unlimited number of participants.</w:t>
+      </w:r>
+    </w:p>
     <w:p/>
     <w:p/>
     <w:p>

</xml_diff>

<commit_message>
Added password change requirement and use case
</commit_message>
<xml_diff>
--- a/documents/SRS.docx
+++ b/documents/SRS.docx
@@ -3561,6 +3561,310 @@
     <w:p>
       <w:pPr>
         <w:pStyle w:val="Paragraph2"/>
+        <w:rPr>
+          <w:rFonts w:ascii="Calibri" w:hAnsi="Calibri" w:cs="Calibri"/>
+        </w:rPr>
+      </w:pPr>
+    </w:p>
+    <w:p>
+      <w:pPr>
+        <w:pStyle w:val="Paragraph2"/>
+        <w:rPr>
+          <w:rFonts w:ascii="Calibri" w:hAnsi="Calibri" w:cs="Calibri"/>
+        </w:rPr>
+      </w:pPr>
+      <w:r>
+        <w:rPr>
+          <w:rFonts w:ascii="Calibri" w:hAnsi="Calibri" w:cs="Calibri"/>
+        </w:rPr>
+        <w:t xml:space="preserve">Use Case ID: </w:t>
+      </w:r>
+      <w:r>
+        <w:rPr>
+          <w:rFonts w:ascii="Calibri" w:hAnsi="Calibri" w:cs="Calibri"/>
+        </w:rPr>
+        <w:t>4</w:t>
+      </w:r>
+      <w:r>
+        <w:rPr>
+          <w:rFonts w:ascii="Calibri" w:hAnsi="Calibri" w:cs="Calibri"/>
+        </w:rPr>
+        <w:t>000U</w:t>
+      </w:r>
+    </w:p>
+    <w:p>
+      <w:pPr>
+        <w:pStyle w:val="Paragraph2"/>
+        <w:rPr>
+          <w:rFonts w:ascii="Calibri" w:hAnsi="Calibri" w:cs="Calibri"/>
+        </w:rPr>
+      </w:pPr>
+      <w:r>
+        <w:rPr>
+          <w:rFonts w:ascii="Calibri" w:hAnsi="Calibri" w:cs="Calibri"/>
+        </w:rPr>
+        <w:t xml:space="preserve">Use Case Name: </w:t>
+      </w:r>
+      <w:r>
+        <w:rPr>
+          <w:rFonts w:ascii="Calibri" w:hAnsi="Calibri" w:cs="Calibri"/>
+        </w:rPr>
+        <w:t>Change password</w:t>
+      </w:r>
+    </w:p>
+    <w:p>
+      <w:pPr>
+        <w:pStyle w:val="Paragraph2"/>
+        <w:rPr>
+          <w:rFonts w:ascii="Calibri" w:hAnsi="Calibri" w:cs="Calibri"/>
+        </w:rPr>
+      </w:pPr>
+      <w:r>
+        <w:rPr>
+          <w:rFonts w:ascii="Calibri" w:hAnsi="Calibri" w:cs="Calibri"/>
+        </w:rPr>
+        <w:t>Relevant Requirements:</w:t>
+      </w:r>
+      <w:r>
+        <w:t xml:space="preserve"> 4.1.4</w:t>
+      </w:r>
+    </w:p>
+    <w:p>
+      <w:pPr>
+        <w:pStyle w:val="Paragraph2"/>
+        <w:rPr>
+          <w:rFonts w:ascii="Calibri" w:hAnsi="Calibri" w:cs="Calibri"/>
+        </w:rPr>
+      </w:pPr>
+      <w:r>
+        <w:rPr>
+          <w:rFonts w:ascii="Calibri" w:hAnsi="Calibri" w:cs="Calibri"/>
+        </w:rPr>
+        <w:t xml:space="preserve">Primary Actor: </w:t>
+      </w:r>
+      <w:r>
+        <w:rPr>
+          <w:rFonts w:ascii="Calibri" w:hAnsi="Calibri" w:cs="Calibri"/>
+        </w:rPr>
+        <w:t>User, Supervisor</w:t>
+      </w:r>
+    </w:p>
+    <w:p>
+      <w:pPr>
+        <w:pStyle w:val="Paragraph2"/>
+        <w:rPr>
+          <w:rFonts w:ascii="Calibri" w:hAnsi="Calibri" w:cs="Calibri"/>
+        </w:rPr>
+      </w:pPr>
+      <w:r>
+        <w:rPr>
+          <w:rFonts w:ascii="Calibri" w:hAnsi="Calibri" w:cs="Calibri"/>
+        </w:rPr>
+        <w:t xml:space="preserve">Pre-conditions: </w:t>
+      </w:r>
+      <w:r>
+        <w:rPr>
+          <w:rFonts w:ascii="Calibri" w:hAnsi="Calibri" w:cs="Calibri"/>
+        </w:rPr>
+        <w:t>The User or Supervisor is logged in.</w:t>
+      </w:r>
+    </w:p>
+    <w:p>
+      <w:pPr>
+        <w:pStyle w:val="Paragraph2"/>
+        <w:rPr>
+          <w:rFonts w:ascii="Calibri" w:hAnsi="Calibri" w:cs="Calibri"/>
+        </w:rPr>
+      </w:pPr>
+      <w:r>
+        <w:rPr>
+          <w:rFonts w:ascii="Calibri" w:hAnsi="Calibri" w:cs="Calibri"/>
+        </w:rPr>
+        <w:t xml:space="preserve">Post-conditions: </w:t>
+      </w:r>
+      <w:r>
+        <w:rPr>
+          <w:rFonts w:ascii="Calibri" w:hAnsi="Calibri" w:cs="Calibri"/>
+        </w:rPr>
+        <w:t>The account password is changed.</w:t>
+      </w:r>
+    </w:p>
+    <w:p>
+      <w:pPr>
+        <w:pStyle w:val="Paragraph2"/>
+        <w:rPr>
+          <w:rFonts w:ascii="Calibri" w:hAnsi="Calibri" w:cs="Calibri"/>
+        </w:rPr>
+      </w:pPr>
+      <w:r>
+        <w:rPr>
+          <w:rFonts w:ascii="Calibri" w:hAnsi="Calibri" w:cs="Calibri"/>
+        </w:rPr>
+        <w:t xml:space="preserve">Basic Flow or Main Scenario: </w:t>
+      </w:r>
+    </w:p>
+    <w:p>
+      <w:pPr>
+        <w:pStyle w:val="Paragraph2"/>
+        <w:numPr>
+          <w:ilvl w:val="0"/>
+          <w:numId w:val="9"/>
+        </w:numPr>
+        <w:rPr>
+          <w:rFonts w:ascii="Calibri" w:hAnsi="Calibri" w:cs="Calibri"/>
+        </w:rPr>
+      </w:pPr>
+      <w:r>
+        <w:rPr>
+          <w:rFonts w:ascii="Calibri" w:hAnsi="Calibri" w:cs="Calibri"/>
+        </w:rPr>
+        <w:t xml:space="preserve">The </w:t>
+      </w:r>
+      <w:r>
+        <w:rPr>
+          <w:rFonts w:ascii="Calibri" w:hAnsi="Calibri" w:cs="Calibri"/>
+        </w:rPr>
+        <w:t>actor</w:t>
+      </w:r>
+      <w:r>
+        <w:rPr>
+          <w:rFonts w:ascii="Calibri" w:hAnsi="Calibri" w:cs="Calibri"/>
+        </w:rPr>
+        <w:t xml:space="preserve"> </w:t>
+      </w:r>
+      <w:r>
+        <w:rPr>
+          <w:rFonts w:ascii="Calibri" w:hAnsi="Calibri" w:cs="Calibri"/>
+        </w:rPr>
+        <w:t>requests a password change.</w:t>
+      </w:r>
+    </w:p>
+    <w:p>
+      <w:pPr>
+        <w:pStyle w:val="Paragraph2"/>
+        <w:numPr>
+          <w:ilvl w:val="0"/>
+          <w:numId w:val="9"/>
+        </w:numPr>
+        <w:rPr>
+          <w:rFonts w:ascii="Calibri" w:hAnsi="Calibri" w:cs="Calibri"/>
+        </w:rPr>
+      </w:pPr>
+      <w:r>
+        <w:rPr>
+          <w:rFonts w:ascii="Calibri" w:hAnsi="Calibri" w:cs="Calibri"/>
+        </w:rPr>
+        <w:t xml:space="preserve">The system responds by </w:t>
+      </w:r>
+      <w:r>
+        <w:rPr>
+          <w:rFonts w:ascii="Calibri" w:hAnsi="Calibri" w:cs="Calibri"/>
+        </w:rPr>
+        <w:t>prompting for the actor’s current password and desired password.</w:t>
+      </w:r>
+    </w:p>
+    <w:p>
+      <w:pPr>
+        <w:pStyle w:val="Paragraph2"/>
+        <w:numPr>
+          <w:ilvl w:val="0"/>
+          <w:numId w:val="9"/>
+        </w:numPr>
+        <w:rPr>
+          <w:rFonts w:ascii="Calibri" w:hAnsi="Calibri" w:cs="Calibri"/>
+        </w:rPr>
+      </w:pPr>
+      <w:r>
+        <w:rPr>
+          <w:rFonts w:ascii="Calibri" w:hAnsi="Calibri" w:cs="Calibri"/>
+        </w:rPr>
+        <w:t>The actor enters their current password and new password.</w:t>
+      </w:r>
+    </w:p>
+    <w:p>
+      <w:pPr>
+        <w:pStyle w:val="Paragraph2"/>
+        <w:numPr>
+          <w:ilvl w:val="0"/>
+          <w:numId w:val="9"/>
+        </w:numPr>
+        <w:rPr>
+          <w:rFonts w:ascii="Calibri" w:hAnsi="Calibri" w:cs="Calibri"/>
+        </w:rPr>
+      </w:pPr>
+      <w:r>
+        <w:rPr>
+          <w:rFonts w:ascii="Calibri" w:hAnsi="Calibri" w:cs="Calibri"/>
+        </w:rPr>
+        <w:t xml:space="preserve">The system stores the new password for future log ins. </w:t>
+      </w:r>
+    </w:p>
+    <w:p>
+      <w:pPr>
+        <w:pStyle w:val="Paragraph2"/>
+        <w:rPr>
+          <w:rFonts w:ascii="Calibri" w:hAnsi="Calibri" w:cs="Calibri"/>
+        </w:rPr>
+      </w:pPr>
+      <w:r>
+        <w:rPr>
+          <w:rFonts w:ascii="Calibri" w:hAnsi="Calibri" w:cs="Calibri"/>
+        </w:rPr>
+        <w:t>Extensions or Alternate Flows: None.</w:t>
+      </w:r>
+    </w:p>
+    <w:p>
+      <w:pPr>
+        <w:pStyle w:val="Paragraph2"/>
+        <w:ind w:left="720" w:firstLine="720"/>
+        <w:rPr>
+          <w:rFonts w:ascii="Calibri" w:hAnsi="Calibri" w:cs="Calibri"/>
+        </w:rPr>
+      </w:pPr>
+      <w:r>
+        <w:rPr>
+          <w:rFonts w:ascii="Calibri" w:hAnsi="Calibri" w:cs="Calibri"/>
+        </w:rPr>
+        <w:t xml:space="preserve">Exceptions: </w:t>
+      </w:r>
+      <w:r>
+        <w:rPr>
+          <w:rFonts w:ascii="Calibri" w:hAnsi="Calibri" w:cs="Calibri"/>
+        </w:rPr>
+        <w:t>The current password is entered incorrectly</w:t>
+      </w:r>
+      <w:r>
+        <w:rPr>
+          <w:rFonts w:ascii="Calibri" w:hAnsi="Calibri" w:cs="Calibri"/>
+        </w:rPr>
+        <w:t>.</w:t>
+      </w:r>
+    </w:p>
+    <w:p>
+      <w:pPr>
+        <w:pStyle w:val="Paragraph2"/>
+        <w:rPr>
+          <w:rFonts w:ascii="Calibri" w:hAnsi="Calibri" w:cs="Calibri"/>
+        </w:rPr>
+      </w:pPr>
+      <w:r>
+        <w:rPr>
+          <w:rFonts w:ascii="Calibri" w:hAnsi="Calibri" w:cs="Calibri"/>
+        </w:rPr>
+        <w:t>Related Use Cases: None.</w:t>
+      </w:r>
+    </w:p>
+    <w:p>
+      <w:pPr>
+        <w:pStyle w:val="Paragraph2"/>
+        <w:rPr>
+          <w:rFonts w:ascii="Calibri" w:hAnsi="Calibri" w:cs="Calibri"/>
+        </w:rPr>
+      </w:pPr>
+    </w:p>
+    <w:p>
+      <w:pPr>
+        <w:pStyle w:val="Paragraph2"/>
         <w:tabs>
           <w:tab w:val="left" w:pos="1440"/>
         </w:tabs>
@@ -3571,12 +3875,153 @@
           <w:bCs/>
         </w:rPr>
       </w:pPr>
-      <w:r>
+    </w:p>
+    <w:p>
+      <w:pPr>
+        <w:pStyle w:val="Paragraph2"/>
+        <w:tabs>
+          <w:tab w:val="left" w:pos="1440"/>
+        </w:tabs>
+        <w:jc w:val="center"/>
         <w:rPr>
           <w:rFonts w:ascii="Calibri" w:hAnsi="Calibri" w:cs="Calibri"/>
           <w:b/>
           <w:bCs/>
         </w:rPr>
+      </w:pPr>
+    </w:p>
+    <w:p>
+      <w:pPr>
+        <w:pStyle w:val="Paragraph2"/>
+        <w:tabs>
+          <w:tab w:val="left" w:pos="1440"/>
+        </w:tabs>
+        <w:jc w:val="center"/>
+        <w:rPr>
+          <w:rFonts w:ascii="Calibri" w:hAnsi="Calibri" w:cs="Calibri"/>
+          <w:b/>
+          <w:bCs/>
+        </w:rPr>
+      </w:pPr>
+    </w:p>
+    <w:p>
+      <w:pPr>
+        <w:pStyle w:val="Paragraph2"/>
+        <w:tabs>
+          <w:tab w:val="left" w:pos="1440"/>
+        </w:tabs>
+        <w:jc w:val="center"/>
+        <w:rPr>
+          <w:rFonts w:ascii="Calibri" w:hAnsi="Calibri" w:cs="Calibri"/>
+          <w:b/>
+          <w:bCs/>
+        </w:rPr>
+      </w:pPr>
+    </w:p>
+    <w:p>
+      <w:pPr>
+        <w:pStyle w:val="Paragraph2"/>
+        <w:tabs>
+          <w:tab w:val="left" w:pos="1440"/>
+        </w:tabs>
+        <w:jc w:val="center"/>
+        <w:rPr>
+          <w:rFonts w:ascii="Calibri" w:hAnsi="Calibri" w:cs="Calibri"/>
+          <w:b/>
+          <w:bCs/>
+        </w:rPr>
+      </w:pPr>
+    </w:p>
+    <w:p>
+      <w:pPr>
+        <w:pStyle w:val="Paragraph2"/>
+        <w:tabs>
+          <w:tab w:val="left" w:pos="1440"/>
+        </w:tabs>
+        <w:jc w:val="center"/>
+        <w:rPr>
+          <w:rFonts w:ascii="Calibri" w:hAnsi="Calibri" w:cs="Calibri"/>
+          <w:b/>
+          <w:bCs/>
+        </w:rPr>
+      </w:pPr>
+    </w:p>
+    <w:p>
+      <w:pPr>
+        <w:pStyle w:val="Paragraph2"/>
+        <w:tabs>
+          <w:tab w:val="left" w:pos="1440"/>
+        </w:tabs>
+        <w:jc w:val="center"/>
+        <w:rPr>
+          <w:rFonts w:ascii="Calibri" w:hAnsi="Calibri" w:cs="Calibri"/>
+          <w:b/>
+          <w:bCs/>
+        </w:rPr>
+      </w:pPr>
+    </w:p>
+    <w:p>
+      <w:pPr>
+        <w:pStyle w:val="Paragraph2"/>
+        <w:tabs>
+          <w:tab w:val="left" w:pos="1440"/>
+        </w:tabs>
+        <w:jc w:val="center"/>
+        <w:rPr>
+          <w:rFonts w:ascii="Calibri" w:hAnsi="Calibri" w:cs="Calibri"/>
+          <w:b/>
+          <w:bCs/>
+        </w:rPr>
+      </w:pPr>
+    </w:p>
+    <w:p>
+      <w:pPr>
+        <w:pStyle w:val="Paragraph2"/>
+        <w:tabs>
+          <w:tab w:val="left" w:pos="1440"/>
+        </w:tabs>
+        <w:jc w:val="center"/>
+        <w:rPr>
+          <w:rFonts w:ascii="Calibri" w:hAnsi="Calibri" w:cs="Calibri"/>
+          <w:b/>
+          <w:bCs/>
+        </w:rPr>
+      </w:pPr>
+    </w:p>
+    <w:p>
+      <w:pPr>
+        <w:pStyle w:val="Paragraph2"/>
+        <w:tabs>
+          <w:tab w:val="left" w:pos="1440"/>
+        </w:tabs>
+        <w:jc w:val="center"/>
+        <w:rPr>
+          <w:rFonts w:ascii="Calibri" w:hAnsi="Calibri" w:cs="Calibri"/>
+          <w:b/>
+          <w:bCs/>
+        </w:rPr>
+      </w:pPr>
+    </w:p>
+    <w:p>
+      <w:pPr>
+        <w:pStyle w:val="Paragraph2"/>
+        <w:tabs>
+          <w:tab w:val="left" w:pos="1440"/>
+        </w:tabs>
+        <w:jc w:val="center"/>
+        <w:rPr>
+          <w:rFonts w:ascii="Calibri" w:hAnsi="Calibri" w:cs="Calibri"/>
+          <w:b/>
+          <w:bCs/>
+        </w:rPr>
+      </w:pPr>
+      <w:r>
+        <w:rPr>
+          <w:rFonts w:ascii="Calibri" w:hAnsi="Calibri" w:cs="Calibri"/>
+          <w:b/>
+          <w:bCs/>
+        </w:rPr>
+        <w:lastRenderedPageBreak/>
         <w:t>Use Case Diagram</w:t>
       </w:r>
     </w:p>
@@ -3726,13 +4171,180 @@
           <w:bCs/>
         </w:rPr>
       </w:pPr>
-      <w:r>
+    </w:p>
+    <w:p>
+      <w:pPr>
+        <w:pStyle w:val="Paragraph2"/>
+        <w:ind w:left="540"/>
+        <w:jc w:val="center"/>
         <w:rPr>
           <w:rFonts w:ascii="Calibri" w:hAnsi="Calibri" w:cs="Calibri"/>
           <w:b/>
           <w:bCs/>
         </w:rPr>
-        <w:lastRenderedPageBreak/>
+      </w:pPr>
+    </w:p>
+    <w:p>
+      <w:pPr>
+        <w:pStyle w:val="Paragraph2"/>
+        <w:ind w:left="540"/>
+        <w:jc w:val="center"/>
+        <w:rPr>
+          <w:rFonts w:ascii="Calibri" w:hAnsi="Calibri" w:cs="Calibri"/>
+          <w:b/>
+          <w:bCs/>
+        </w:rPr>
+      </w:pPr>
+    </w:p>
+    <w:p>
+      <w:pPr>
+        <w:pStyle w:val="Paragraph2"/>
+        <w:ind w:left="540"/>
+        <w:jc w:val="center"/>
+        <w:rPr>
+          <w:rFonts w:ascii="Calibri" w:hAnsi="Calibri" w:cs="Calibri"/>
+          <w:b/>
+          <w:bCs/>
+        </w:rPr>
+      </w:pPr>
+    </w:p>
+    <w:p>
+      <w:pPr>
+        <w:pStyle w:val="Paragraph2"/>
+        <w:ind w:left="540"/>
+        <w:jc w:val="center"/>
+        <w:rPr>
+          <w:rFonts w:ascii="Calibri" w:hAnsi="Calibri" w:cs="Calibri"/>
+          <w:b/>
+          <w:bCs/>
+        </w:rPr>
+      </w:pPr>
+    </w:p>
+    <w:p>
+      <w:pPr>
+        <w:pStyle w:val="Paragraph2"/>
+        <w:ind w:left="540"/>
+        <w:jc w:val="center"/>
+        <w:rPr>
+          <w:rFonts w:ascii="Calibri" w:hAnsi="Calibri" w:cs="Calibri"/>
+          <w:b/>
+          <w:bCs/>
+        </w:rPr>
+      </w:pPr>
+    </w:p>
+    <w:p>
+      <w:pPr>
+        <w:pStyle w:val="Paragraph2"/>
+        <w:ind w:left="540"/>
+        <w:jc w:val="center"/>
+        <w:rPr>
+          <w:rFonts w:ascii="Calibri" w:hAnsi="Calibri" w:cs="Calibri"/>
+          <w:b/>
+          <w:bCs/>
+        </w:rPr>
+      </w:pPr>
+    </w:p>
+    <w:p>
+      <w:pPr>
+        <w:pStyle w:val="Paragraph2"/>
+        <w:ind w:left="540"/>
+        <w:jc w:val="center"/>
+        <w:rPr>
+          <w:rFonts w:ascii="Calibri" w:hAnsi="Calibri" w:cs="Calibri"/>
+          <w:b/>
+          <w:bCs/>
+        </w:rPr>
+      </w:pPr>
+    </w:p>
+    <w:p>
+      <w:pPr>
+        <w:pStyle w:val="Paragraph2"/>
+        <w:ind w:left="540"/>
+        <w:jc w:val="center"/>
+        <w:rPr>
+          <w:rFonts w:ascii="Calibri" w:hAnsi="Calibri" w:cs="Calibri"/>
+          <w:b/>
+          <w:bCs/>
+        </w:rPr>
+      </w:pPr>
+    </w:p>
+    <w:p>
+      <w:pPr>
+        <w:pStyle w:val="Paragraph2"/>
+        <w:ind w:left="540"/>
+        <w:jc w:val="center"/>
+        <w:rPr>
+          <w:rFonts w:ascii="Calibri" w:hAnsi="Calibri" w:cs="Calibri"/>
+          <w:b/>
+          <w:bCs/>
+        </w:rPr>
+      </w:pPr>
+    </w:p>
+    <w:p>
+      <w:pPr>
+        <w:pStyle w:val="Paragraph2"/>
+        <w:ind w:left="540"/>
+        <w:jc w:val="center"/>
+        <w:rPr>
+          <w:rFonts w:ascii="Calibri" w:hAnsi="Calibri" w:cs="Calibri"/>
+          <w:b/>
+          <w:bCs/>
+        </w:rPr>
+      </w:pPr>
+    </w:p>
+    <w:p>
+      <w:pPr>
+        <w:pStyle w:val="Paragraph2"/>
+        <w:ind w:left="540"/>
+        <w:jc w:val="center"/>
+        <w:rPr>
+          <w:rFonts w:ascii="Calibri" w:hAnsi="Calibri" w:cs="Calibri"/>
+          <w:b/>
+          <w:bCs/>
+        </w:rPr>
+      </w:pPr>
+    </w:p>
+    <w:p>
+      <w:pPr>
+        <w:pStyle w:val="Paragraph2"/>
+        <w:ind w:left="540"/>
+        <w:jc w:val="center"/>
+        <w:rPr>
+          <w:rFonts w:ascii="Calibri" w:hAnsi="Calibri" w:cs="Calibri"/>
+          <w:b/>
+          <w:bCs/>
+        </w:rPr>
+      </w:pPr>
+    </w:p>
+    <w:p>
+      <w:pPr>
+        <w:pStyle w:val="Paragraph2"/>
+        <w:ind w:left="540"/>
+        <w:jc w:val="center"/>
+        <w:rPr>
+          <w:rFonts w:ascii="Calibri" w:hAnsi="Calibri" w:cs="Calibri"/>
+          <w:b/>
+          <w:bCs/>
+        </w:rPr>
+      </w:pPr>
+    </w:p>
+    <w:p>
+      <w:pPr>
+        <w:pStyle w:val="Paragraph2"/>
+        <w:ind w:left="540"/>
+        <w:jc w:val="center"/>
+        <w:rPr>
+          <w:rFonts w:ascii="Calibri" w:hAnsi="Calibri" w:cs="Calibri"/>
+          <w:b/>
+          <w:bCs/>
+        </w:rPr>
+      </w:pPr>
+      <w:r>
+        <w:rPr>
+          <w:rFonts w:ascii="Calibri" w:hAnsi="Calibri" w:cs="Calibri"/>
+          <w:b/>
+          <w:bCs/>
+        </w:rPr>
         <w:t>Class Diagrams</w:t>
       </w:r>
     </w:p>
@@ -5003,7 +5615,19 @@
         <w:ind w:left="1440"/>
       </w:pPr>
       <w:r>
-        <w:t xml:space="preserve">4.1.4 Only IT accounts may change user account passwords. </w:t>
+        <w:t xml:space="preserve">4.1.4 </w:t>
+      </w:r>
+      <w:r>
+        <w:t xml:space="preserve">All users </w:t>
+      </w:r>
+      <w:r>
+        <w:t>may</w:t>
+      </w:r>
+      <w:r>
+        <w:t xml:space="preserve"> change their own passwords</w:t>
+      </w:r>
+      <w:r>
+        <w:t>.</w:t>
       </w:r>
     </w:p>
     <w:p>
@@ -5585,6 +6209,127 @@
     </w:lvl>
   </w:abstractNum>
   <w:abstractNum w:abstractNumId="2" w15:restartNumberingAfterBreak="0">
+    <w:nsid w:val="37FE5911"/>
+    <w:multiLevelType w:val="multilevel"/>
+    <w:tmpl w:val="3044F53A"/>
+    <w:lvl w:ilvl="0">
+      <w:start w:val="1"/>
+      <w:numFmt w:val="decimal"/>
+      <w:lvlText w:val="%1."/>
+      <w:lvlJc w:val="left"/>
+      <w:pPr>
+        <w:ind w:left="2520" w:hanging="360"/>
+      </w:pPr>
+      <w:rPr>
+        <w:rFonts w:hint="default"/>
+      </w:rPr>
+    </w:lvl>
+    <w:lvl w:ilvl="1">
+      <w:start w:val="4"/>
+      <w:numFmt w:val="decimal"/>
+      <w:isLgl/>
+      <w:lvlText w:val="%1.%2"/>
+      <w:lvlJc w:val="left"/>
+      <w:pPr>
+        <w:ind w:left="2610" w:hanging="450"/>
+      </w:pPr>
+      <w:rPr>
+        <w:rFonts w:hint="default"/>
+      </w:rPr>
+    </w:lvl>
+    <w:lvl w:ilvl="2">
+      <w:start w:val="1"/>
+      <w:numFmt w:val="decimal"/>
+      <w:isLgl/>
+      <w:lvlText w:val="%1.%2.%3"/>
+      <w:lvlJc w:val="left"/>
+      <w:pPr>
+        <w:ind w:left="2880" w:hanging="720"/>
+      </w:pPr>
+      <w:rPr>
+        <w:rFonts w:hint="default"/>
+      </w:rPr>
+    </w:lvl>
+    <w:lvl w:ilvl="3">
+      <w:start w:val="1"/>
+      <w:numFmt w:val="decimal"/>
+      <w:isLgl/>
+      <w:lvlText w:val="%1.%2.%3.%4"/>
+      <w:lvlJc w:val="left"/>
+      <w:pPr>
+        <w:ind w:left="2880" w:hanging="720"/>
+      </w:pPr>
+      <w:rPr>
+        <w:rFonts w:hint="default"/>
+      </w:rPr>
+    </w:lvl>
+    <w:lvl w:ilvl="4">
+      <w:start w:val="1"/>
+      <w:numFmt w:val="decimal"/>
+      <w:isLgl/>
+      <w:lvlText w:val="%1.%2.%3.%4.%5"/>
+      <w:lvlJc w:val="left"/>
+      <w:pPr>
+        <w:ind w:left="2880" w:hanging="720"/>
+      </w:pPr>
+      <w:rPr>
+        <w:rFonts w:hint="default"/>
+      </w:rPr>
+    </w:lvl>
+    <w:lvl w:ilvl="5">
+      <w:start w:val="1"/>
+      <w:numFmt w:val="decimal"/>
+      <w:isLgl/>
+      <w:lvlText w:val="%1.%2.%3.%4.%5.%6"/>
+      <w:lvlJc w:val="left"/>
+      <w:pPr>
+        <w:ind w:left="3240" w:hanging="1080"/>
+      </w:pPr>
+      <w:rPr>
+        <w:rFonts w:hint="default"/>
+      </w:rPr>
+    </w:lvl>
+    <w:lvl w:ilvl="6">
+      <w:start w:val="1"/>
+      <w:numFmt w:val="decimal"/>
+      <w:isLgl/>
+      <w:lvlText w:val="%1.%2.%3.%4.%5.%6.%7"/>
+      <w:lvlJc w:val="left"/>
+      <w:pPr>
+        <w:ind w:left="3240" w:hanging="1080"/>
+      </w:pPr>
+      <w:rPr>
+        <w:rFonts w:hint="default"/>
+      </w:rPr>
+    </w:lvl>
+    <w:lvl w:ilvl="7">
+      <w:start w:val="1"/>
+      <w:numFmt w:val="decimal"/>
+      <w:isLgl/>
+      <w:lvlText w:val="%1.%2.%3.%4.%5.%6.%7.%8"/>
+      <w:lvlJc w:val="left"/>
+      <w:pPr>
+        <w:ind w:left="3600" w:hanging="1440"/>
+      </w:pPr>
+      <w:rPr>
+        <w:rFonts w:hint="default"/>
+      </w:rPr>
+    </w:lvl>
+    <w:lvl w:ilvl="8">
+      <w:start w:val="1"/>
+      <w:numFmt w:val="decimal"/>
+      <w:isLgl/>
+      <w:lvlText w:val="%1.%2.%3.%4.%5.%6.%7.%8.%9"/>
+      <w:lvlJc w:val="left"/>
+      <w:pPr>
+        <w:ind w:left="3600" w:hanging="1440"/>
+      </w:pPr>
+      <w:rPr>
+        <w:rFonts w:hint="default"/>
+      </w:rPr>
+    </w:lvl>
+  </w:abstractNum>
+  <w:abstractNum w:abstractNumId="3" w15:restartNumberingAfterBreak="0">
     <w:nsid w:val="569902E3"/>
     <w:multiLevelType w:val="hybridMultilevel"/>
     <w:tmpl w:val="AAE46116"/>
@@ -5673,7 +6418,7 @@
       </w:pPr>
     </w:lvl>
   </w:abstractNum>
-  <w:abstractNum w:abstractNumId="3" w15:restartNumberingAfterBreak="0">
+  <w:abstractNum w:abstractNumId="4" w15:restartNumberingAfterBreak="0">
     <w:nsid w:val="58AB7361"/>
     <w:multiLevelType w:val="multilevel"/>
     <w:tmpl w:val="1E90F804"/>
@@ -5792,7 +6537,7 @@
       </w:pPr>
     </w:lvl>
   </w:abstractNum>
-  <w:abstractNum w:abstractNumId="4" w15:restartNumberingAfterBreak="0">
+  <w:abstractNum w:abstractNumId="5" w15:restartNumberingAfterBreak="0">
     <w:nsid w:val="63F6223D"/>
     <w:multiLevelType w:val="hybridMultilevel"/>
     <w:tmpl w:val="13E6AD80"/>
@@ -5881,7 +6626,7 @@
       </w:pPr>
     </w:lvl>
   </w:abstractNum>
-  <w:abstractNum w:abstractNumId="5" w15:restartNumberingAfterBreak="0">
+  <w:abstractNum w:abstractNumId="6" w15:restartNumberingAfterBreak="0">
     <w:nsid w:val="646D7E20"/>
     <w:multiLevelType w:val="hybridMultilevel"/>
     <w:tmpl w:val="D690DDEA"/>
@@ -5993,7 +6738,7 @@
       </w:rPr>
     </w:lvl>
   </w:abstractNum>
-  <w:abstractNum w:abstractNumId="6" w15:restartNumberingAfterBreak="0">
+  <w:abstractNum w:abstractNumId="7" w15:restartNumberingAfterBreak="0">
     <w:nsid w:val="6F3100DB"/>
     <w:multiLevelType w:val="hybridMultilevel"/>
     <w:tmpl w:val="F61E7BEC"/>
@@ -6083,7 +6828,7 @@
       </w:pPr>
     </w:lvl>
   </w:abstractNum>
-  <w:abstractNum w:abstractNumId="7" w15:restartNumberingAfterBreak="0">
+  <w:abstractNum w:abstractNumId="8" w15:restartNumberingAfterBreak="0">
     <w:nsid w:val="7B210176"/>
     <w:multiLevelType w:val="multilevel"/>
     <w:tmpl w:val="3044F53A"/>
@@ -6208,25 +6953,28 @@
     <w:abstractNumId w:val="1"/>
   </w:num>
   <w:num w:numId="2">
-    <w:abstractNumId w:val="3"/>
+    <w:abstractNumId w:val="4"/>
   </w:num>
   <w:num w:numId="3">
-    <w:abstractNumId w:val="6"/>
+    <w:abstractNumId w:val="7"/>
   </w:num>
   <w:num w:numId="4">
-    <w:abstractNumId w:val="4"/>
+    <w:abstractNumId w:val="5"/>
   </w:num>
   <w:num w:numId="5">
     <w:abstractNumId w:val="0"/>
   </w:num>
   <w:num w:numId="6">
-    <w:abstractNumId w:val="2"/>
+    <w:abstractNumId w:val="3"/>
   </w:num>
   <w:num w:numId="7">
-    <w:abstractNumId w:val="7"/>
+    <w:abstractNumId w:val="8"/>
   </w:num>
   <w:num w:numId="8">
-    <w:abstractNumId w:val="5"/>
+    <w:abstractNumId w:val="6"/>
+  </w:num>
+  <w:num w:numId="9">
+    <w:abstractNumId w:val="2"/>
   </w:num>
 </w:numbering>
 </file>

</xml_diff>

<commit_message>
Changed occurrences of "chatroom" to "chat room"
</commit_message>
<xml_diff>
--- a/documents/SRS.docx
+++ b/documents/SRS.docx
@@ -2893,6 +2893,12 @@
         </w:rPr>
         <w:t>Create a chat</w:t>
       </w:r>
+      <w:r>
+        <w:rPr>
+          <w:rFonts w:ascii="Calibri" w:hAnsi="Calibri" w:cs="Calibri"/>
+        </w:rPr>
+        <w:t xml:space="preserve"> room</w:t>
+      </w:r>
     </w:p>
     <w:p>
       <w:pPr>
@@ -2974,7 +2980,19 @@
         <w:rPr>
           <w:rFonts w:ascii="Calibri" w:hAnsi="Calibri" w:cs="Calibri"/>
         </w:rPr>
-        <w:t>Chat is created.</w:t>
+        <w:t>Chat</w:t>
+      </w:r>
+      <w:r>
+        <w:rPr>
+          <w:rFonts w:ascii="Calibri" w:hAnsi="Calibri" w:cs="Calibri"/>
+        </w:rPr>
+        <w:t xml:space="preserve"> room</w:t>
+      </w:r>
+      <w:r>
+        <w:rPr>
+          <w:rFonts w:ascii="Calibri" w:hAnsi="Calibri" w:cs="Calibri"/>
+        </w:rPr>
+        <w:t xml:space="preserve"> is created.</w:t>
       </w:r>
     </w:p>
     <w:p>
@@ -3006,7 +3024,19 @@
         <w:rPr>
           <w:rFonts w:ascii="Calibri" w:hAnsi="Calibri" w:cs="Calibri"/>
         </w:rPr>
-        <w:t>The user selects participants from the user directory to create a chat.</w:t>
+        <w:t>The user selects participants from the user directory to create a chat</w:t>
+      </w:r>
+      <w:r>
+        <w:rPr>
+          <w:rFonts w:ascii="Calibri" w:hAnsi="Calibri" w:cs="Calibri"/>
+        </w:rPr>
+        <w:t xml:space="preserve"> room</w:t>
+      </w:r>
+      <w:r>
+        <w:rPr>
+          <w:rFonts w:ascii="Calibri" w:hAnsi="Calibri" w:cs="Calibri"/>
+        </w:rPr>
+        <w:t>.</w:t>
       </w:r>
     </w:p>
     <w:p>
@@ -3024,7 +3054,19 @@
         <w:rPr>
           <w:rFonts w:ascii="Calibri" w:hAnsi="Calibri" w:cs="Calibri"/>
         </w:rPr>
-        <w:t>The system responds by creating a chatroom on the server.</w:t>
+        <w:t>The system responds by creating a chat</w:t>
+      </w:r>
+      <w:r>
+        <w:rPr>
+          <w:rFonts w:ascii="Calibri" w:hAnsi="Calibri" w:cs="Calibri"/>
+        </w:rPr>
+        <w:t xml:space="preserve"> </w:t>
+      </w:r>
+      <w:r>
+        <w:rPr>
+          <w:rFonts w:ascii="Calibri" w:hAnsi="Calibri" w:cs="Calibri"/>
+        </w:rPr>
+        <w:t>room on the server.</w:t>
       </w:r>
     </w:p>
     <w:p>
@@ -3056,7 +3098,19 @@
         <w:rPr>
           <w:rFonts w:ascii="Calibri" w:hAnsi="Calibri" w:cs="Calibri"/>
         </w:rPr>
-        <w:t>The user creates an empty chatroom.</w:t>
+        <w:t>The user creates an empty chat</w:t>
+      </w:r>
+      <w:r>
+        <w:rPr>
+          <w:rFonts w:ascii="Calibri" w:hAnsi="Calibri" w:cs="Calibri"/>
+        </w:rPr>
+        <w:t xml:space="preserve"> </w:t>
+      </w:r>
+      <w:r>
+        <w:rPr>
+          <w:rFonts w:ascii="Calibri" w:hAnsi="Calibri" w:cs="Calibri"/>
+        </w:rPr>
+        <w:t>room.</w:t>
       </w:r>
     </w:p>
     <w:p>
@@ -3209,7 +3263,13 @@
         <w:rPr>
           <w:rFonts w:ascii="Calibri" w:hAnsi="Calibri" w:cs="Calibri"/>
         </w:rPr>
-        <w:t>Post-conditions: The message is delivered to the chat.</w:t>
+        <w:t>Post-conditions: The message is delivered to the chat</w:t>
+      </w:r>
+      <w:r>
+        <w:rPr>
+          <w:rFonts w:ascii="Calibri" w:hAnsi="Calibri" w:cs="Calibri"/>
+        </w:rPr>
+        <w:t xml:space="preserve"> room.</w:t>
       </w:r>
     </w:p>
     <w:p>
@@ -3247,7 +3307,19 @@
         <w:rPr>
           <w:rFonts w:ascii="Calibri" w:hAnsi="Calibri" w:cs="Calibri"/>
         </w:rPr>
-        <w:t>opens an existing chatroom.</w:t>
+        <w:t>opens an existing chat</w:t>
+      </w:r>
+      <w:r>
+        <w:rPr>
+          <w:rFonts w:ascii="Calibri" w:hAnsi="Calibri" w:cs="Calibri"/>
+        </w:rPr>
+        <w:t xml:space="preserve"> </w:t>
+      </w:r>
+      <w:r>
+        <w:rPr>
+          <w:rFonts w:ascii="Calibri" w:hAnsi="Calibri" w:cs="Calibri"/>
+        </w:rPr>
+        <w:t>room.</w:t>
       </w:r>
     </w:p>
     <w:p>
@@ -5622,23 +5694,41 @@
         <w:t xml:space="preserve">3.1.2.2 </w:t>
       </w:r>
       <w:r>
-        <w:t>Users should be allowed to create chats/chatrooms.</w:t>
-      </w:r>
-    </w:p>
-    <w:p>
-      <w:pPr>
-        <w:pStyle w:val="Paragraph2"/>
-      </w:pPr>
-      <w:r>
-        <w:t>3.1.2.3 Users should be allowed enter and leave chatrooms as they please.</w:t>
-      </w:r>
-    </w:p>
-    <w:p>
-      <w:pPr>
-        <w:pStyle w:val="Paragraph2"/>
-      </w:pPr>
-      <w:r>
-        <w:t>3.1.2.4 Chatrooms should have a participants list and security settings to limit who can             join the chat.</w:t>
+        <w:t>Users should be allowed to create chat</w:t>
+      </w:r>
+      <w:r>
+        <w:t xml:space="preserve"> </w:t>
+      </w:r>
+      <w:r>
+        <w:t>rooms.</w:t>
+      </w:r>
+    </w:p>
+    <w:p>
+      <w:pPr>
+        <w:pStyle w:val="Paragraph2"/>
+      </w:pPr>
+      <w:r>
+        <w:t>3.1.2.3 Users should be allowed enter and leave chat</w:t>
+      </w:r>
+      <w:r>
+        <w:t xml:space="preserve"> </w:t>
+      </w:r>
+      <w:r>
+        <w:t>rooms as they please.</w:t>
+      </w:r>
+    </w:p>
+    <w:p>
+      <w:pPr>
+        <w:pStyle w:val="Paragraph2"/>
+      </w:pPr>
+      <w:r>
+        <w:t>3.1.2.4 Chat</w:t>
+      </w:r>
+      <w:r>
+        <w:t xml:space="preserve"> </w:t>
+      </w:r>
+      <w:r>
+        <w:t>rooms should have a participants list and security settings to limit who can             join the chat.</w:t>
       </w:r>
     </w:p>
     <w:p>

</xml_diff>

<commit_message>
UPDATE classes.drawio AND SRS.docx
</commit_message>
<xml_diff>
--- a/documents/SRS.docx
+++ b/documents/SRS.docx
@@ -4362,6 +4362,17 @@
     <w:p>
       <w:pPr>
         <w:pStyle w:val="Paragraph2"/>
+        <w:ind w:left="0"/>
+        <w:rPr>
+          <w:rFonts w:ascii="Calibri" w:hAnsi="Calibri" w:cs="Calibri"/>
+          <w:b/>
+          <w:bCs/>
+        </w:rPr>
+      </w:pPr>
+    </w:p>
+    <w:p>
+      <w:pPr>
+        <w:pStyle w:val="Paragraph2"/>
         <w:ind w:left="540"/>
         <w:jc w:val="center"/>
         <w:rPr>
@@ -4382,6 +4393,15 @@
           <w:bCs/>
         </w:rPr>
       </w:pPr>
+      <w:r>
+        <w:rPr>
+          <w:rFonts w:ascii="Calibri" w:hAnsi="Calibri" w:cs="Calibri"/>
+          <w:b/>
+          <w:bCs/>
+        </w:rPr>
+        <w:lastRenderedPageBreak/>
+        <w:t>Class Diagrams</w:t>
+      </w:r>
     </w:p>
     <w:p>
       <w:pPr>
@@ -4390,78 +4410,17 @@
         <w:jc w:val="center"/>
         <w:rPr>
           <w:rFonts w:ascii="Calibri" w:hAnsi="Calibri" w:cs="Calibri"/>
-          <w:b/>
-          <w:bCs/>
-        </w:rPr>
-      </w:pPr>
-    </w:p>
-    <w:p>
-      <w:pPr>
-        <w:pStyle w:val="Paragraph2"/>
-        <w:ind w:left="540"/>
-        <w:jc w:val="center"/>
-        <w:rPr>
-          <w:rFonts w:ascii="Calibri" w:hAnsi="Calibri" w:cs="Calibri"/>
-          <w:b/>
-          <w:bCs/>
-        </w:rPr>
-      </w:pPr>
-    </w:p>
-    <w:p>
-      <w:pPr>
-        <w:pStyle w:val="Paragraph2"/>
-        <w:ind w:left="540"/>
-        <w:jc w:val="center"/>
-        <w:rPr>
-          <w:rFonts w:ascii="Calibri" w:hAnsi="Calibri" w:cs="Calibri"/>
-          <w:b/>
-          <w:bCs/>
-        </w:rPr>
-      </w:pPr>
-      <w:r>
-        <w:rPr>
-          <w:rFonts w:ascii="Calibri" w:hAnsi="Calibri" w:cs="Calibri"/>
-          <w:b/>
-          <w:bCs/>
-        </w:rPr>
-        <w:t>Class Diagrams</w:t>
-      </w:r>
-    </w:p>
-    <w:p>
-      <w:pPr>
-        <w:pStyle w:val="Paragraph2"/>
-        <w:ind w:left="540"/>
-        <w:jc w:val="center"/>
-        <w:rPr>
-          <w:rFonts w:ascii="Calibri" w:hAnsi="Calibri" w:cs="Calibri"/>
-        </w:rPr>
-      </w:pPr>
-    </w:p>
-    <w:p>
-      <w:pPr>
-        <w:pStyle w:val="Paragraph2"/>
-        <w:ind w:left="540"/>
-        <w:jc w:val="center"/>
-        <w:rPr>
-          <w:rFonts w:ascii="Calibri" w:hAnsi="Calibri" w:cs="Calibri"/>
-          <w:b/>
-          <w:bCs/>
-          <w:u w:val="single"/>
-        </w:rPr>
-      </w:pPr>
-      <w:r>
-        <w:rPr>
-          <w:rFonts w:ascii="Calibri" w:hAnsi="Calibri" w:cs="Calibri"/>
-          <w:b/>
-          <w:bCs/>
+        </w:rPr>
+      </w:pPr>
+      <w:r>
+        <w:rPr>
           <w:noProof/>
-          <w:u w:val="single"/>
         </w:rPr>
         <w:drawing>
-          <wp:inline distT="0" distB="0" distL="0" distR="0" wp14:anchorId="1FCB4904" wp14:editId="39432D3F">
-            <wp:extent cx="4741049" cy="6957822"/>
+          <wp:inline distT="0" distB="0" distL="0" distR="0" wp14:anchorId="13710CA1" wp14:editId="06AE2A42">
+            <wp:extent cx="4476750" cy="7733351"/>
             <wp:effectExtent l="0" t="0" r="0" b="0"/>
-            <wp:docPr id="2" name="Picture 2"/>
+            <wp:docPr id="1" name="Picture 1" descr="Diagram, box and whisker chart&#10;&#10;Description automatically generated"/>
             <wp:cNvGraphicFramePr>
               <a:graphicFrameLocks xmlns:a="http://schemas.openxmlformats.org/drawingml/2006/main" noChangeAspect="1"/>
             </wp:cNvGraphicFramePr>
@@ -4469,7 +4428,7 @@
               <a:graphicData uri="http://schemas.openxmlformats.org/drawingml/2006/picture">
                 <pic:pic xmlns:pic="http://schemas.openxmlformats.org/drawingml/2006/picture">
                   <pic:nvPicPr>
-                    <pic:cNvPr id="0" name="Picture 1"/>
+                    <pic:cNvPr id="1" name="Picture 1" descr="Diagram, box and whisker chart&#10;&#10;Description automatically generated"/>
                     <pic:cNvPicPr>
                       <a:picLocks noChangeAspect="1" noChangeArrowheads="1"/>
                     </pic:cNvPicPr>
@@ -4490,7 +4449,7 @@
                   <pic:spPr bwMode="auto">
                     <a:xfrm>
                       <a:off x="0" y="0"/>
-                      <a:ext cx="4755227" cy="6978630"/>
+                      <a:ext cx="4488694" cy="7753983"/>
                     </a:xfrm>
                     <a:prstGeom prst="rect">
                       <a:avLst/>
@@ -4514,19 +4473,41 @@
         <w:jc w:val="center"/>
         <w:rPr>
           <w:rFonts w:ascii="Calibri" w:hAnsi="Calibri" w:cs="Calibri"/>
+        </w:rPr>
+      </w:pPr>
+    </w:p>
+    <w:p>
+      <w:pPr>
+        <w:pStyle w:val="Paragraph2"/>
+        <w:ind w:left="540"/>
+        <w:jc w:val="center"/>
+        <w:rPr>
+          <w:rFonts w:ascii="Calibri" w:hAnsi="Calibri" w:cs="Calibri"/>
           <w:b/>
           <w:bCs/>
           <w:u w:val="single"/>
         </w:rPr>
       </w:pPr>
-      <w:r>
+    </w:p>
+    <w:p>
+      <w:pPr>
+        <w:pStyle w:val="Paragraph2"/>
+        <w:ind w:left="540"/>
+        <w:jc w:val="center"/>
         <w:rPr>
           <w:rFonts w:ascii="Calibri" w:hAnsi="Calibri" w:cs="Calibri"/>
           <w:b/>
           <w:bCs/>
           <w:u w:val="single"/>
         </w:rPr>
-        <w:lastRenderedPageBreak/>
+      </w:pPr>
+      <w:r>
+        <w:rPr>
+          <w:rFonts w:ascii="Calibri" w:hAnsi="Calibri" w:cs="Calibri"/>
+          <w:b/>
+          <w:bCs/>
+          <w:u w:val="single"/>
+        </w:rPr>
         <w:t>Sequential Diagrams</w:t>
       </w:r>
     </w:p>
@@ -4732,7 +4713,6 @@
           <w:b/>
           <w:bCs/>
         </w:rPr>
-        <w:lastRenderedPageBreak/>
         <w:t>Sequential Diagram Use Case #2000</w:t>
       </w:r>
     </w:p>
@@ -4943,7 +4923,6 @@
           <w:b/>
           <w:bCs/>
         </w:rPr>
-        <w:lastRenderedPageBreak/>
         <w:t>Sequential Diagram Use Case #3000</w:t>
       </w:r>
     </w:p>
@@ -5189,7 +5168,6 @@
           <w:b/>
           <w:bCs/>
         </w:rPr>
-        <w:lastRenderedPageBreak/>
         <w:t>Sequential Diagram Use Case #4000</w:t>
       </w:r>
     </w:p>
@@ -6074,16 +6052,8 @@
                   <w:rPr>
                     <w:rStyle w:val="PageNumber"/>
                   </w:rPr>
-                  <w:t>i</w:t>
+                  <w:t>ii</w:t>
                 </w:r>
-                <w:proofErr w:type="spellStart"/>
-                <w:r>
-                  <w:rPr>
-                    <w:rStyle w:val="PageNumber"/>
-                  </w:rPr>
-                  <w:t>i</w:t>
-                </w:r>
-                <w:proofErr w:type="spellEnd"/>
                 <w:r>
                   <w:rPr>
                     <w:rStyle w:val="PageNumber"/>
@@ -6141,16 +6111,8 @@
                   <w:rPr>
                     <w:rStyle w:val="PageNumber"/>
                   </w:rPr>
-                  <w:t>vii</w:t>
+                  <w:t>viii</w:t>
                 </w:r>
-                <w:proofErr w:type="spellStart"/>
-                <w:r>
-                  <w:rPr>
-                    <w:rStyle w:val="PageNumber"/>
-                  </w:rPr>
-                  <w:t>i</w:t>
-                </w:r>
-                <w:proofErr w:type="spellEnd"/>
                 <w:r>
                   <w:rPr>
                     <w:rStyle w:val="PageNumber"/>
@@ -6202,16 +6164,8 @@
       <w:rPr>
         <w:rStyle w:val="PageNumber"/>
       </w:rPr>
-      <w:t>ii</w:t>
+      <w:t>iii</w:t>
     </w:r>
-    <w:proofErr w:type="spellStart"/>
-    <w:r>
-      <w:rPr>
-        <w:rStyle w:val="PageNumber"/>
-      </w:rPr>
-      <w:t>i</w:t>
-    </w:r>
-    <w:proofErr w:type="spellEnd"/>
     <w:r>
       <w:rPr>
         <w:rStyle w:val="PageNumber"/>

</xml_diff>

<commit_message>
Edited phrasing for requirements
</commit_message>
<xml_diff>
--- a/documents/SRS.docx
+++ b/documents/SRS.docx
@@ -296,13 +296,8 @@
               <w:widowControl/>
             </w:pPr>
             <w:r>
-              <w:t xml:space="preserve">Owen </w:t>
+              <w:t>Owen Casebeer</w:t>
             </w:r>
-            <w:proofErr w:type="spellStart"/>
-            <w:r>
-              <w:t>Casebeer</w:t>
-            </w:r>
-            <w:proofErr w:type="spellEnd"/>
           </w:p>
         </w:tc>
       </w:tr>
@@ -593,13 +588,8 @@
               <w:snapToGrid w:val="0"/>
             </w:pPr>
             <w:r>
-              <w:t xml:space="preserve">Owen </w:t>
+              <w:t>Owen Casebeer</w:t>
             </w:r>
-            <w:proofErr w:type="spellStart"/>
-            <w:r>
-              <w:t>Casebeer</w:t>
-            </w:r>
-            <w:proofErr w:type="spellEnd"/>
           </w:p>
         </w:tc>
       </w:tr>
@@ -755,13 +745,8 @@
               <w:snapToGrid w:val="0"/>
             </w:pPr>
             <w:r>
-              <w:t xml:space="preserve">Added internal/external </w:t>
+              <w:t>Added internal/external reqs</w:t>
             </w:r>
-            <w:proofErr w:type="spellStart"/>
-            <w:r>
-              <w:t>reqs</w:t>
-            </w:r>
-            <w:proofErr w:type="spellEnd"/>
           </w:p>
         </w:tc>
         <w:tc>
@@ -781,13 +766,8 @@
               <w:snapToGrid w:val="0"/>
             </w:pPr>
             <w:r>
-              <w:t xml:space="preserve">Owen </w:t>
+              <w:t>Owen Casebeer</w:t>
             </w:r>
-            <w:proofErr w:type="spellStart"/>
-            <w:r>
-              <w:t>Casebeer</w:t>
-            </w:r>
-            <w:proofErr w:type="spellEnd"/>
           </w:p>
         </w:tc>
       </w:tr>
@@ -964,13 +944,8 @@
               <w:snapToGrid w:val="0"/>
             </w:pPr>
             <w:r>
-              <w:t xml:space="preserve">Owen </w:t>
+              <w:t>Owen Casebeer</w:t>
             </w:r>
-            <w:proofErr w:type="spellStart"/>
-            <w:r>
-              <w:t>Casebeer</w:t>
-            </w:r>
-            <w:proofErr w:type="spellEnd"/>
           </w:p>
         </w:tc>
       </w:tr>
@@ -5643,15 +5618,13 @@
         <w:pStyle w:val="Paragraph2"/>
       </w:pPr>
       <w:r>
-        <w:t>3.1.2.5 Users should be able to set how long messages are stored before they are automatically deleted from their personal chat history.</w:t>
-      </w:r>
-    </w:p>
-    <w:p>
-      <w:pPr>
-        <w:pStyle w:val="Paragraph2"/>
-      </w:pPr>
-      <w:r>
-        <w:t xml:space="preserve">3.1.2.6 </w:t>
+        <w:t>3.1.2.</w:t>
+      </w:r>
+      <w:r>
+        <w:t>5</w:t>
+      </w:r>
+      <w:r>
+        <w:t xml:space="preserve"> </w:t>
       </w:r>
       <w:r>
         <w:t>New m</w:t>
@@ -5665,7 +5638,13 @@
         <w:pStyle w:val="Paragraph2"/>
       </w:pPr>
       <w:r>
-        <w:t>3.1.2.7 Users should have access to a directory of users.</w:t>
+        <w:t>3.1.2.</w:t>
+      </w:r>
+      <w:r>
+        <w:t>6</w:t>
+      </w:r>
+      <w:r>
+        <w:t xml:space="preserve"> Users should have access to a directory of users.</w:t>
       </w:r>
     </w:p>
     <w:p>
@@ -5861,19 +5840,7 @@
         <w:t xml:space="preserve">4.1.4 </w:t>
       </w:r>
       <w:r>
-        <w:t xml:space="preserve">Only supervisors </w:t>
-      </w:r>
-      <w:r>
-        <w:t>may</w:t>
-      </w:r>
-      <w:r>
-        <w:t xml:space="preserve"> change passwords</w:t>
-      </w:r>
-      <w:r>
-        <w:t xml:space="preserve"> for other users</w:t>
-      </w:r>
-      <w:r>
-        <w:t>.</w:t>
+        <w:t>All users may change their own passwords.</w:t>
       </w:r>
     </w:p>
     <w:p>
@@ -7195,31 +7162,31 @@
       </w:rPr>
     </w:lvl>
   </w:abstractNum>
-  <w:num w:numId="1">
+  <w:num w:numId="1" w16cid:durableId="2036808634">
     <w:abstractNumId w:val="1"/>
   </w:num>
-  <w:num w:numId="2">
+  <w:num w:numId="2" w16cid:durableId="1488789316">
     <w:abstractNumId w:val="4"/>
   </w:num>
-  <w:num w:numId="3">
+  <w:num w:numId="3" w16cid:durableId="1394424757">
     <w:abstractNumId w:val="7"/>
   </w:num>
-  <w:num w:numId="4">
+  <w:num w:numId="4" w16cid:durableId="1592616860">
     <w:abstractNumId w:val="5"/>
   </w:num>
-  <w:num w:numId="5">
+  <w:num w:numId="5" w16cid:durableId="1066075105">
     <w:abstractNumId w:val="0"/>
   </w:num>
-  <w:num w:numId="6">
+  <w:num w:numId="6" w16cid:durableId="1097676251">
     <w:abstractNumId w:val="3"/>
   </w:num>
-  <w:num w:numId="7">
+  <w:num w:numId="7" w16cid:durableId="1076048317">
     <w:abstractNumId w:val="8"/>
   </w:num>
-  <w:num w:numId="8">
+  <w:num w:numId="8" w16cid:durableId="533082401">
     <w:abstractNumId w:val="6"/>
   </w:num>
-  <w:num w:numId="9">
+  <w:num w:numId="9" w16cid:durableId="2073692624">
     <w:abstractNumId w:val="2"/>
   </w:num>
 </w:numbering>

</xml_diff>